<commit_message>
created slide deck and updated docs
</commit_message>
<xml_diff>
--- a/DocFiles/Final_Project_Report.docx
+++ b/DocFiles/Final_Project_Report.docx
@@ -281,7 +281,6 @@
         </w:rPr>
         <w:t xml:space="preserve">The provided data set comes from Kaggle via </w:t>
       </w:r>
-      <w:proofErr w:type="spellStart"/>
       <w:r>
         <w:rPr>
           <w:rFonts w:ascii="Arial" w:hAnsi="Arial" w:cs="Arial"/>
@@ -306,7 +305,6 @@
         </w:rPr>
         <w:t>h</w:t>
       </w:r>
-      <w:proofErr w:type="spellEnd"/>
       <w:r>
         <w:rPr>
           <w:rFonts w:ascii="Arial" w:hAnsi="Arial" w:cs="Arial"/>
@@ -341,7 +339,6 @@
         </w:rPr>
         <w:t>“</w:t>
       </w:r>
-      <w:proofErr w:type="spellStart"/>
       <w:r>
         <w:rPr>
           <w:rFonts w:ascii="Arial" w:hAnsi="Arial" w:cs="Arial"/>
@@ -364,16 +361,7 @@
           <w:sz w:val="24"/>
           <w:szCs w:val="24"/>
         </w:rPr>
-        <w:t>h</w:t>
-      </w:r>
-      <w:proofErr w:type="spellEnd"/>
-      <w:r>
-        <w:rPr>
-          <w:rFonts w:ascii="Arial" w:hAnsi="Arial" w:cs="Arial"/>
-          <w:sz w:val="24"/>
-          <w:szCs w:val="24"/>
-        </w:rPr>
-        <w:t xml:space="preserve"> Machine Learning Challeng</w:t>
+        <w:t>h Machine Learning Challeng</w:t>
       </w:r>
       <w:r>
         <w:rPr>
@@ -420,7 +408,23 @@
           <w:sz w:val="24"/>
           <w:szCs w:val="24"/>
         </w:rPr>
-        <w:t>ample_submission.cv – format for submitting to the competition for grading.</w:t>
+        <w:t>ample_submission.c</w:t>
+      </w:r>
+      <w:r>
+        <w:rPr>
+          <w:rFonts w:ascii="Arial" w:hAnsi="Arial" w:cs="Arial"/>
+          <w:sz w:val="24"/>
+          <w:szCs w:val="24"/>
+        </w:rPr>
+        <w:t>s</w:t>
+      </w:r>
+      <w:r>
+        <w:rPr>
+          <w:rFonts w:ascii="Arial" w:hAnsi="Arial" w:cs="Arial"/>
+          <w:sz w:val="24"/>
+          <w:szCs w:val="24"/>
+        </w:rPr>
+        <w:t>v – format for submitting to the competition for grading.</w:t>
       </w:r>
     </w:p>
     <w:p>
@@ -936,25 +940,7 @@
           <w:sz w:val="24"/>
           <w:szCs w:val="24"/>
         </w:rPr>
-        <w:t xml:space="preserve">ll data wrangling and cleaning were identified in the </w:t>
-      </w:r>
-      <w:proofErr w:type="gramStart"/>
-      <w:r>
-        <w:rPr>
-          <w:rFonts w:ascii="Arial" w:hAnsi="Arial" w:cs="Arial"/>
-          <w:sz w:val="24"/>
-          <w:szCs w:val="24"/>
-        </w:rPr>
-        <w:t>train.csv, but</w:t>
-      </w:r>
-      <w:proofErr w:type="gramEnd"/>
-      <w:r>
-        <w:rPr>
-          <w:rFonts w:ascii="Arial" w:hAnsi="Arial" w:cs="Arial"/>
-          <w:sz w:val="24"/>
-          <w:szCs w:val="24"/>
-        </w:rPr>
-        <w:t xml:space="preserve"> is also applied to the test.csv.</w:t>
+        <w:t>ll data wrangling and cleaning were identified in the train.csv, but is also applied to the test.csv.</w:t>
       </w:r>
     </w:p>
     <w:p>
@@ -1022,43 +1008,7 @@
           <w:sz w:val="24"/>
           <w:szCs w:val="24"/>
         </w:rPr>
-        <w:t xml:space="preserve"> provided, these two features were similar in that they refer to the gene defect in the patient inherited from either parent respectively. In order to perform future feature name referencing and readability, these were changed to: “</w:t>
-      </w:r>
-      <w:proofErr w:type="spellStart"/>
-      <w:r>
-        <w:rPr>
-          <w:rFonts w:ascii="Arial" w:hAnsi="Arial" w:cs="Arial"/>
-          <w:sz w:val="24"/>
-          <w:szCs w:val="24"/>
-        </w:rPr>
-        <w:t>Mother_Gene</w:t>
-      </w:r>
-      <w:proofErr w:type="spellEnd"/>
-      <w:r>
-        <w:rPr>
-          <w:rFonts w:ascii="Arial" w:hAnsi="Arial" w:cs="Arial"/>
-          <w:sz w:val="24"/>
-          <w:szCs w:val="24"/>
-        </w:rPr>
-        <w:t>” and “</w:t>
-      </w:r>
-      <w:proofErr w:type="spellStart"/>
-      <w:r>
-        <w:rPr>
-          <w:rFonts w:ascii="Arial" w:hAnsi="Arial" w:cs="Arial"/>
-          <w:sz w:val="24"/>
-          <w:szCs w:val="24"/>
-        </w:rPr>
-        <w:t>Father_Gene</w:t>
-      </w:r>
-      <w:proofErr w:type="spellEnd"/>
-      <w:r>
-        <w:rPr>
-          <w:rFonts w:ascii="Arial" w:hAnsi="Arial" w:cs="Arial"/>
-          <w:sz w:val="24"/>
-          <w:szCs w:val="24"/>
-        </w:rPr>
-        <w:t>”.</w:t>
+        <w:t xml:space="preserve"> provided, these two features were similar in that they refer to the gene defect in the patient inherited from either parent respectively. In order to perform future feature name referencing and readability, these were changed to: “Mother_Gene” and “Father_Gene”.</w:t>
       </w:r>
       <w:r>
         <w:rPr>
@@ -1550,25 +1500,7 @@
           <w:sz w:val="24"/>
           <w:szCs w:val="24"/>
         </w:rPr>
-        <w:t>“</w:t>
-      </w:r>
-      <w:proofErr w:type="spellStart"/>
-      <w:r>
-        <w:rPr>
-          <w:rFonts w:ascii="Arial" w:hAnsi="Arial" w:cs="Arial"/>
-          <w:sz w:val="24"/>
-          <w:szCs w:val="24"/>
-        </w:rPr>
-        <w:t>Birth_Asphyxia</w:t>
-      </w:r>
-      <w:proofErr w:type="spellEnd"/>
-      <w:r>
-        <w:rPr>
-          <w:rFonts w:ascii="Arial" w:hAnsi="Arial" w:cs="Arial"/>
-          <w:sz w:val="24"/>
-          <w:szCs w:val="24"/>
-        </w:rPr>
-        <w:t>”,</w:t>
+        <w:t>“Birth_Asphyxia”,</w:t>
       </w:r>
       <w:r>
         <w:rPr>
@@ -1584,51 +1516,15 @@
           <w:sz w:val="24"/>
           <w:szCs w:val="24"/>
         </w:rPr>
-        <w:t xml:space="preserve"> listed values: nan, No, No record, </w:t>
-      </w:r>
-      <w:proofErr w:type="gramStart"/>
-      <w:r>
-        <w:rPr>
-          <w:rFonts w:ascii="Arial" w:hAnsi="Arial" w:cs="Arial"/>
-          <w:sz w:val="24"/>
-          <w:szCs w:val="24"/>
-        </w:rPr>
-        <w:t>Not</w:t>
-      </w:r>
-      <w:proofErr w:type="gramEnd"/>
-      <w:r>
-        <w:rPr>
-          <w:rFonts w:ascii="Arial" w:hAnsi="Arial" w:cs="Arial"/>
-          <w:sz w:val="24"/>
-          <w:szCs w:val="24"/>
-        </w:rPr>
-        <w:t xml:space="preserve"> available, and Yes. In this example, the “No record” and “Not available” </w:t>
-      </w:r>
-      <w:r>
-        <w:rPr>
-          <w:rFonts w:ascii="Arial" w:hAnsi="Arial" w:cs="Arial"/>
-          <w:sz w:val="24"/>
-          <w:szCs w:val="24"/>
-        </w:rPr>
-        <w:t xml:space="preserve">are equivalent to being null values in that they provide no meaningful information. Using a </w:t>
-      </w:r>
-      <w:proofErr w:type="spellStart"/>
-      <w:r>
-        <w:rPr>
-          <w:rFonts w:ascii="Arial" w:hAnsi="Arial" w:cs="Arial"/>
-          <w:sz w:val="24"/>
-          <w:szCs w:val="24"/>
-        </w:rPr>
-        <w:t>valid_check</w:t>
-      </w:r>
-      <w:proofErr w:type="spellEnd"/>
-      <w:r>
-        <w:rPr>
-          <w:rFonts w:ascii="Arial" w:hAnsi="Arial" w:cs="Arial"/>
-          <w:sz w:val="24"/>
-          <w:szCs w:val="24"/>
-        </w:rPr>
-        <w:t xml:space="preserve"> function, each column is evaluated for the</w:t>
+        <w:t xml:space="preserve"> listed values: nan, No, No record, Not available, and Yes. In this example, the “No record” and “Not available” </w:t>
+      </w:r>
+      <w:r>
+        <w:rPr>
+          <w:rFonts w:ascii="Arial" w:hAnsi="Arial" w:cs="Arial"/>
+          <w:sz w:val="24"/>
+          <w:szCs w:val="24"/>
+        </w:rPr>
+        <w:t>are equivalent to being null values in that they provide no meaningful information. Using a valid_check function, each column is evaluated for the</w:t>
       </w:r>
       <w:r>
         <w:rPr>
@@ -1644,43 +1540,7 @@
           <w:sz w:val="24"/>
           <w:szCs w:val="24"/>
         </w:rPr>
-        <w:t xml:space="preserve"> </w:t>
-      </w:r>
-      <w:proofErr w:type="spellStart"/>
-      <w:r>
-        <w:rPr>
-          <w:rFonts w:ascii="Arial" w:hAnsi="Arial" w:cs="Arial"/>
-          <w:sz w:val="24"/>
-          <w:szCs w:val="24"/>
-        </w:rPr>
-        <w:t>unique_val</w:t>
-      </w:r>
-      <w:proofErr w:type="spellEnd"/>
-      <w:r>
-        <w:rPr>
-          <w:rFonts w:ascii="Arial" w:hAnsi="Arial" w:cs="Arial"/>
-          <w:sz w:val="24"/>
-          <w:szCs w:val="24"/>
-        </w:rPr>
-        <w:t xml:space="preserve">. Any values that are considered null are added to a </w:t>
-      </w:r>
-      <w:proofErr w:type="spellStart"/>
-      <w:r>
-        <w:rPr>
-          <w:rFonts w:ascii="Arial" w:hAnsi="Arial" w:cs="Arial"/>
-          <w:sz w:val="24"/>
-          <w:szCs w:val="24"/>
-        </w:rPr>
-        <w:t>nullList</w:t>
-      </w:r>
-      <w:proofErr w:type="spellEnd"/>
-      <w:r>
-        <w:rPr>
-          <w:rFonts w:ascii="Arial" w:hAnsi="Arial" w:cs="Arial"/>
-          <w:sz w:val="24"/>
-          <w:szCs w:val="24"/>
-        </w:rPr>
-        <w:t>, which is then applied to the entire data set</w:t>
+        <w:t xml:space="preserve"> unique_val. Any values that are considered null are added to a nullList, which is then applied to the entire data set</w:t>
       </w:r>
       <w:r>
         <w:rPr>
@@ -1894,7 +1754,6 @@
         </w:rPr>
         <w:t xml:space="preserve">of the data set. These features that were dropped were </w:t>
       </w:r>
-      <w:proofErr w:type="gramStart"/>
       <w:r>
         <w:rPr>
           <w:rFonts w:ascii="Arial" w:hAnsi="Arial" w:cs="Arial"/>
@@ -1903,7 +1762,6 @@
         </w:rPr>
         <w:t>similar to</w:t>
       </w:r>
-      <w:proofErr w:type="gramEnd"/>
       <w:r>
         <w:rPr>
           <w:rFonts w:ascii="Arial" w:hAnsi="Arial" w:cs="Arial"/>
@@ -2529,23 +2387,7 @@
           <w:sz w:val="24"/>
           <w:szCs w:val="24"/>
         </w:rPr>
-        <w:t xml:space="preserve"> on the Genetic Disorder and Disorder Subclass shows that there is a </w:t>
-      </w:r>
-      <w:r>
-        <w:rPr>
-          <w:rFonts w:ascii="Arial" w:hAnsi="Arial" w:cs="Arial"/>
-          <w:sz w:val="24"/>
-          <w:szCs w:val="24"/>
-        </w:rPr>
-        <w:t>hierar</w:t>
-      </w:r>
-      <w:r>
-        <w:rPr>
-          <w:rFonts w:ascii="Arial" w:hAnsi="Arial" w:cs="Arial"/>
-          <w:sz w:val="24"/>
-          <w:szCs w:val="24"/>
-        </w:rPr>
-        <w:t xml:space="preserve">chical relationship between the two features. As the name suggests, the Disorder Subclass is a divided among the Genetic Disorders. This means that although the original problem statement calls to predict the Genetic Disorder and Disorder Subclass, </w:t>
+        <w:t xml:space="preserve"> on the Genetic Disorder and Disorder Subclass shows that there is a hierarchical relationship between the two features. As the name suggests, the Disorder Subclass is a divided among the Genetic Disorders. This means that although the original problem statement calls to predict the Genetic Disorder and Disorder Subclass, </w:t>
       </w:r>
       <w:r>
         <w:rPr>
@@ -2561,18 +2403,8 @@
           <w:sz w:val="24"/>
           <w:szCs w:val="24"/>
         </w:rPr>
-        <w:t xml:space="preserve">modeling can </w:t>
-      </w:r>
-      <w:proofErr w:type="gramStart"/>
-      <w:r>
-        <w:rPr>
-          <w:rFonts w:ascii="Arial" w:hAnsi="Arial" w:cs="Arial"/>
-          <w:sz w:val="24"/>
-          <w:szCs w:val="24"/>
-        </w:rPr>
-        <w:t>actually just</w:t>
-      </w:r>
-      <w:proofErr w:type="gramEnd"/>
+        <w:t>modeling can actually just</w:t>
+      </w:r>
       <w:r>
         <w:rPr>
           <w:rFonts w:ascii="Arial" w:hAnsi="Arial" w:cs="Arial"/>
@@ -2681,61 +2513,7 @@
           <w:sz w:val="24"/>
           <w:szCs w:val="24"/>
         </w:rPr>
-        <w:t xml:space="preserve">as sperm cells are generated in the billions, there is an increased chance for a detrimental genetic mutation to occur. </w:t>
-      </w:r>
-      <w:proofErr w:type="gramStart"/>
-      <w:r>
-        <w:rPr>
-          <w:rFonts w:ascii="Arial" w:hAnsi="Arial" w:cs="Arial"/>
-          <w:sz w:val="24"/>
-          <w:szCs w:val="24"/>
-        </w:rPr>
-        <w:t>Thus</w:t>
-      </w:r>
-      <w:proofErr w:type="gramEnd"/>
-      <w:r>
-        <w:rPr>
-          <w:rFonts w:ascii="Arial" w:hAnsi="Arial" w:cs="Arial"/>
-          <w:sz w:val="24"/>
-          <w:szCs w:val="24"/>
-        </w:rPr>
-        <w:t xml:space="preserve"> the current Father and Mother age features are replaced with </w:t>
-      </w:r>
-      <w:proofErr w:type="spellStart"/>
-      <w:r>
-        <w:rPr>
-          <w:rFonts w:ascii="Arial" w:hAnsi="Arial" w:cs="Arial"/>
-          <w:sz w:val="24"/>
-          <w:szCs w:val="24"/>
-        </w:rPr>
-        <w:t>Mother_Patient_Birth_Age</w:t>
-      </w:r>
-      <w:proofErr w:type="spellEnd"/>
-      <w:r>
-        <w:rPr>
-          <w:rFonts w:ascii="Arial" w:hAnsi="Arial" w:cs="Arial"/>
-          <w:sz w:val="24"/>
-          <w:szCs w:val="24"/>
-        </w:rPr>
-        <w:t xml:space="preserve"> and </w:t>
-      </w:r>
-      <w:proofErr w:type="spellStart"/>
-      <w:r>
-        <w:rPr>
-          <w:rFonts w:ascii="Arial" w:hAnsi="Arial" w:cs="Arial"/>
-          <w:sz w:val="24"/>
-          <w:szCs w:val="24"/>
-        </w:rPr>
-        <w:t>Father_Patient_Birth_Age</w:t>
-      </w:r>
-      <w:proofErr w:type="spellEnd"/>
-      <w:r>
-        <w:rPr>
-          <w:rFonts w:ascii="Arial" w:hAnsi="Arial" w:cs="Arial"/>
-          <w:sz w:val="24"/>
-          <w:szCs w:val="24"/>
-        </w:rPr>
-        <w:t>, which represents the age of the parents at the time of the patient’s birth</w:t>
+        <w:t>as sperm cells are generated in the billions, there is an increased chance for a detrimental genetic mutation to occur. Thus the current Father and Mother age features are replaced with Mother_Patient_Birth_Age and Father_Patient_Birth_Age, which represents the age of the parents at the time of the patient’s birth</w:t>
       </w:r>
       <w:r>
         <w:rPr>
@@ -2919,69 +2697,15 @@
           <w:sz w:val="24"/>
           <w:szCs w:val="24"/>
         </w:rPr>
-        <w:t xml:space="preserve"> showed connections to each other, such as </w:t>
-      </w:r>
-      <w:proofErr w:type="spellStart"/>
-      <w:r>
-        <w:rPr>
-          <w:rFonts w:ascii="Arial" w:hAnsi="Arial" w:cs="Arial"/>
-          <w:sz w:val="24"/>
-          <w:szCs w:val="24"/>
-        </w:rPr>
-        <w:t>Maternal_Gene</w:t>
-      </w:r>
-      <w:proofErr w:type="spellEnd"/>
-      <w:r>
-        <w:rPr>
-          <w:rFonts w:ascii="Arial" w:hAnsi="Arial" w:cs="Arial"/>
-          <w:sz w:val="24"/>
-          <w:szCs w:val="24"/>
-        </w:rPr>
-        <w:t xml:space="preserve"> and </w:t>
-      </w:r>
-      <w:proofErr w:type="spellStart"/>
-      <w:r>
-        <w:rPr>
-          <w:rFonts w:ascii="Arial" w:hAnsi="Arial" w:cs="Arial"/>
-          <w:sz w:val="24"/>
-          <w:szCs w:val="24"/>
-        </w:rPr>
-        <w:t>Mother_Gene</w:t>
-      </w:r>
-      <w:proofErr w:type="spellEnd"/>
-      <w:r>
-        <w:rPr>
-          <w:rFonts w:ascii="Arial" w:hAnsi="Arial" w:cs="Arial"/>
-          <w:sz w:val="24"/>
-          <w:szCs w:val="24"/>
-        </w:rPr>
-        <w:t>, as well as Symptom</w:t>
-      </w:r>
-      <w:r>
-        <w:rPr>
-          <w:rFonts w:ascii="Arial" w:hAnsi="Arial" w:cs="Arial"/>
-          <w:sz w:val="24"/>
-          <w:szCs w:val="24"/>
-        </w:rPr>
-        <w:t xml:space="preserve">s 1-5 to </w:t>
-      </w:r>
-      <w:proofErr w:type="spellStart"/>
-      <w:r>
-        <w:rPr>
-          <w:rFonts w:ascii="Arial" w:hAnsi="Arial" w:cs="Arial"/>
-          <w:sz w:val="24"/>
-          <w:szCs w:val="24"/>
-        </w:rPr>
-        <w:t>Disorder_Subclass</w:t>
-      </w:r>
-      <w:proofErr w:type="spellEnd"/>
-      <w:r>
-        <w:rPr>
-          <w:rFonts w:ascii="Arial" w:hAnsi="Arial" w:cs="Arial"/>
-          <w:sz w:val="24"/>
-          <w:szCs w:val="24"/>
-        </w:rPr>
-        <w:t xml:space="preserve">. Note that due to ordinal encoding of the categorical features, there may be an unintentional hierarchical correlation that should be ignored, and rather the </w:t>
+        <w:t xml:space="preserve"> showed connections to each other, such as Maternal_Gene and Mother_Gene, as well as Symptom</w:t>
+      </w:r>
+      <w:r>
+        <w:rPr>
+          <w:rFonts w:ascii="Arial" w:hAnsi="Arial" w:cs="Arial"/>
+          <w:sz w:val="24"/>
+          <w:szCs w:val="24"/>
+        </w:rPr>
+        <w:t xml:space="preserve">s 1-5 to Disorder_Subclass. Note that due to ordinal encoding of the categorical features, there may be an unintentional hierarchical correlation that should be ignored, and rather the </w:t>
       </w:r>
       <w:r>
         <w:rPr>
@@ -3486,6 +3210,34 @@
               </w:rPr>
               <w:t>Model</w:t>
             </w:r>
+          </w:p>
+        </w:tc>
+        <w:tc>
+          <w:tcPr>
+            <w:tcW w:w="2516" w:type="dxa"/>
+          </w:tcPr>
+          <w:p>
+            <w:pPr>
+              <w:spacing w:line="276" w:lineRule="auto"/>
+              <w:jc w:val="center"/>
+              <w:rPr>
+                <w:rFonts w:ascii="Arial" w:hAnsi="Arial" w:cs="Arial"/>
+                <w:b/>
+                <w:bCs/>
+                <w:sz w:val="24"/>
+                <w:szCs w:val="24"/>
+              </w:rPr>
+            </w:pPr>
+            <w:r>
+              <w:rPr>
+                <w:rFonts w:ascii="Arial" w:hAnsi="Arial" w:cs="Arial"/>
+                <w:b/>
+                <w:bCs/>
+                <w:sz w:val="24"/>
+                <w:szCs w:val="24"/>
+              </w:rPr>
+              <w:t>Train_Score</w:t>
+            </w:r>
             <w:r>
               <w:rPr>
                 <w:rFonts w:ascii="Arial" w:hAnsi="Arial" w:cs="Arial"/>
@@ -3514,7 +3266,6 @@
                 <w:szCs w:val="24"/>
               </w:rPr>
             </w:pPr>
-            <w:proofErr w:type="spellStart"/>
             <w:r>
               <w:rPr>
                 <w:rFonts w:ascii="Arial" w:hAnsi="Arial" w:cs="Arial"/>
@@ -3523,9 +3274,8 @@
                 <w:sz w:val="24"/>
                 <w:szCs w:val="24"/>
               </w:rPr>
-              <w:t>Train_Score</w:t>
+              <w:t>Test_Score</w:t>
             </w:r>
-            <w:proofErr w:type="spellEnd"/>
             <w:r>
               <w:rPr>
                 <w:rFonts w:ascii="Arial" w:hAnsi="Arial" w:cs="Arial"/>
@@ -3554,7 +3304,6 @@
                 <w:szCs w:val="24"/>
               </w:rPr>
             </w:pPr>
-            <w:proofErr w:type="spellStart"/>
             <w:r>
               <w:rPr>
                 <w:rFonts w:ascii="Arial" w:hAnsi="Arial" w:cs="Arial"/>
@@ -3563,49 +3312,8 @@
                 <w:sz w:val="24"/>
                 <w:szCs w:val="24"/>
               </w:rPr>
-              <w:t>Test_Score</w:t>
-            </w:r>
-            <w:proofErr w:type="spellEnd"/>
-            <w:r>
-              <w:rPr>
-                <w:rFonts w:ascii="Arial" w:hAnsi="Arial" w:cs="Arial"/>
-                <w:b/>
-                <w:bCs/>
-                <w:sz w:val="24"/>
-                <w:szCs w:val="24"/>
-              </w:rPr>
-              <w:t xml:space="preserve"> (%)</w:t>
-            </w:r>
-          </w:p>
-        </w:tc>
-        <w:tc>
-          <w:tcPr>
-            <w:tcW w:w="2516" w:type="dxa"/>
-          </w:tcPr>
-          <w:p>
-            <w:pPr>
-              <w:spacing w:line="276" w:lineRule="auto"/>
-              <w:jc w:val="center"/>
-              <w:rPr>
-                <w:rFonts w:ascii="Arial" w:hAnsi="Arial" w:cs="Arial"/>
-                <w:b/>
-                <w:bCs/>
-                <w:sz w:val="24"/>
-                <w:szCs w:val="24"/>
-              </w:rPr>
-            </w:pPr>
-            <w:proofErr w:type="spellStart"/>
-            <w:r>
-              <w:rPr>
-                <w:rFonts w:ascii="Arial" w:hAnsi="Arial" w:cs="Arial"/>
-                <w:b/>
-                <w:bCs/>
-                <w:sz w:val="24"/>
-                <w:szCs w:val="24"/>
-              </w:rPr>
               <w:t>Train_CV_Score</w:t>
             </w:r>
-            <w:proofErr w:type="spellEnd"/>
             <w:r>
               <w:rPr>
                 <w:rFonts w:ascii="Arial" w:hAnsi="Arial" w:cs="Arial"/>
@@ -3980,25 +3688,7 @@
           <w:sz w:val="24"/>
           <w:szCs w:val="24"/>
         </w:rPr>
-        <w:t xml:space="preserve">Both the random forest classifier and </w:t>
-      </w:r>
-      <w:proofErr w:type="spellStart"/>
-      <w:r>
-        <w:rPr>
-          <w:rFonts w:ascii="Arial" w:hAnsi="Arial" w:cs="Arial"/>
-          <w:sz w:val="24"/>
-          <w:szCs w:val="24"/>
-        </w:rPr>
-        <w:t>xtreme</w:t>
-      </w:r>
-      <w:proofErr w:type="spellEnd"/>
-      <w:r>
-        <w:rPr>
-          <w:rFonts w:ascii="Arial" w:hAnsi="Arial" w:cs="Arial"/>
-          <w:sz w:val="24"/>
-          <w:szCs w:val="24"/>
-        </w:rPr>
-        <w:t xml:space="preserve"> gradient boosting </w:t>
+        <w:t xml:space="preserve">Both the random forest classifier and xtreme gradient boosting </w:t>
       </w:r>
       <w:r>
         <w:rPr>
@@ -4014,43 +3704,7 @@
           <w:sz w:val="24"/>
           <w:szCs w:val="24"/>
         </w:rPr>
-        <w:t xml:space="preserve">lassifier have near perfect </w:t>
-      </w:r>
-      <w:proofErr w:type="spellStart"/>
-      <w:r>
-        <w:rPr>
-          <w:rFonts w:ascii="Arial" w:hAnsi="Arial" w:cs="Arial"/>
-          <w:sz w:val="24"/>
-          <w:szCs w:val="24"/>
-        </w:rPr>
-        <w:t>train_score</w:t>
-      </w:r>
-      <w:proofErr w:type="spellEnd"/>
-      <w:r>
-        <w:rPr>
-          <w:rFonts w:ascii="Arial" w:hAnsi="Arial" w:cs="Arial"/>
-          <w:sz w:val="24"/>
-          <w:szCs w:val="24"/>
-        </w:rPr>
-        <w:t xml:space="preserve">, showing that the model initially overfits the data. The following </w:t>
-      </w:r>
-      <w:proofErr w:type="spellStart"/>
-      <w:r>
-        <w:rPr>
-          <w:rFonts w:ascii="Arial" w:hAnsi="Arial" w:cs="Arial"/>
-          <w:sz w:val="24"/>
-          <w:szCs w:val="24"/>
-        </w:rPr>
-        <w:t>test_score</w:t>
-      </w:r>
-      <w:proofErr w:type="spellEnd"/>
-      <w:r>
-        <w:rPr>
-          <w:rFonts w:ascii="Arial" w:hAnsi="Arial" w:cs="Arial"/>
-          <w:sz w:val="24"/>
-          <w:szCs w:val="24"/>
-        </w:rPr>
-        <w:t xml:space="preserve"> and cv score show that the prediction power is not due to random chance. The gradient boosting classifier </w:t>
+        <w:t xml:space="preserve">lassifier have near perfect train_score, showing that the model initially overfits the data. The following test_score and cv score show that the prediction power is not due to random chance. The gradient boosting classifier </w:t>
       </w:r>
       <w:r>
         <w:rPr>
@@ -4066,51 +3720,15 @@
           <w:sz w:val="24"/>
           <w:szCs w:val="24"/>
         </w:rPr>
-        <w:t xml:space="preserve"> better than the other two classifiers, but has a low </w:t>
-      </w:r>
-      <w:proofErr w:type="spellStart"/>
-      <w:r>
-        <w:rPr>
-          <w:rFonts w:ascii="Arial" w:hAnsi="Arial" w:cs="Arial"/>
-          <w:sz w:val="24"/>
-          <w:szCs w:val="24"/>
-        </w:rPr>
-        <w:t>train_score</w:t>
-      </w:r>
-      <w:proofErr w:type="spellEnd"/>
-      <w:r>
-        <w:rPr>
-          <w:rFonts w:ascii="Arial" w:hAnsi="Arial" w:cs="Arial"/>
-          <w:sz w:val="24"/>
-          <w:szCs w:val="24"/>
-        </w:rPr>
-        <w:t xml:space="preserve">, which means there is not as much room for </w:t>
-      </w:r>
-      <w:r>
-        <w:rPr>
-          <w:rFonts w:ascii="Arial" w:hAnsi="Arial" w:cs="Arial"/>
-          <w:sz w:val="24"/>
-          <w:szCs w:val="24"/>
-        </w:rPr>
-        <w:t xml:space="preserve">hyperparameter tuning to increase the </w:t>
-      </w:r>
-      <w:proofErr w:type="spellStart"/>
-      <w:r>
-        <w:rPr>
-          <w:rFonts w:ascii="Arial" w:hAnsi="Arial" w:cs="Arial"/>
-          <w:sz w:val="24"/>
-          <w:szCs w:val="24"/>
-        </w:rPr>
-        <w:t>test_score</w:t>
-      </w:r>
-      <w:proofErr w:type="spellEnd"/>
-      <w:r>
-        <w:rPr>
-          <w:rFonts w:ascii="Arial" w:hAnsi="Arial" w:cs="Arial"/>
-          <w:sz w:val="24"/>
-          <w:szCs w:val="24"/>
-        </w:rPr>
-        <w:t>. Xtreme gradient boosting classifier is chosen as the modeling base due to its ability to perform better with missing data and class imbalance over random forest classifier. Xtreme gradient boosting classifier will be shorten to XGB going forward.</w:t>
+        <w:t xml:space="preserve"> better than the other two classifiers, but has a low train_score, which means there is not as much room for </w:t>
+      </w:r>
+      <w:r>
+        <w:rPr>
+          <w:rFonts w:ascii="Arial" w:hAnsi="Arial" w:cs="Arial"/>
+          <w:sz w:val="24"/>
+          <w:szCs w:val="24"/>
+        </w:rPr>
+        <w:t>hyperparameter tuning to increase the test_score. Xtreme gradient boosting classifier is chosen as the modeling base due to its ability to perform better with missing data and class imbalance over random forest classifier. Xtreme gradient boosting classifier will be shorten to XGB going forward.</w:t>
       </w:r>
     </w:p>
     <w:p>
@@ -4146,25 +3764,7 @@
           <w:sz w:val="24"/>
           <w:szCs w:val="24"/>
         </w:rPr>
-        <w:t xml:space="preserve">, given that being able to predict any of the genetic disorder is important. This decreased the overall scores from the initial calculated above scores to 91.5, 34.0, and 35.3 respectively, but balanced the overall f1-score for </w:t>
-      </w:r>
-      <w:proofErr w:type="gramStart"/>
-      <w:r>
-        <w:rPr>
-          <w:rFonts w:ascii="Arial" w:hAnsi="Arial" w:cs="Arial"/>
-          <w:sz w:val="24"/>
-          <w:szCs w:val="24"/>
-        </w:rPr>
-        <w:t>all of</w:t>
-      </w:r>
-      <w:proofErr w:type="gramEnd"/>
-      <w:r>
-        <w:rPr>
-          <w:rFonts w:ascii="Arial" w:hAnsi="Arial" w:cs="Arial"/>
-          <w:sz w:val="24"/>
-          <w:szCs w:val="24"/>
-        </w:rPr>
-        <w:t xml:space="preserve"> the classes.</w:t>
+        <w:t>, given that being able to predict any of the genetic disorder is important. This decreased the overall scores from the initial calculated above scores to 91.5, 34.0, and 35.3 respectively, but balanced the overall f1-score for all of the classes.</w:t>
       </w:r>
     </w:p>
     <w:p>
@@ -4253,18 +3853,8 @@
           <w:sz w:val="24"/>
           <w:szCs w:val="24"/>
         </w:rPr>
-        <w:t xml:space="preserve"> had a decrease in </w:t>
-      </w:r>
-      <w:proofErr w:type="spellStart"/>
-      <w:r>
-        <w:rPr>
-          <w:rFonts w:ascii="Arial" w:hAnsi="Arial" w:cs="Arial"/>
-          <w:sz w:val="24"/>
-          <w:szCs w:val="24"/>
-        </w:rPr>
-        <w:t>accuracy_score</w:t>
-      </w:r>
-      <w:proofErr w:type="spellEnd"/>
+        <w:t xml:space="preserve"> had a decrease in accuracy_score</w:t>
+      </w:r>
       <w:r>
         <w:rPr>
           <w:rFonts w:ascii="Arial" w:hAnsi="Arial" w:cs="Arial"/>
@@ -4279,25 +3869,7 @@
           <w:sz w:val="24"/>
           <w:szCs w:val="24"/>
         </w:rPr>
-        <w:t xml:space="preserve">, showing that the tuning reduced the initial overfitting on the training data set. The </w:t>
-      </w:r>
-      <w:proofErr w:type="spellStart"/>
-      <w:r>
-        <w:rPr>
-          <w:rFonts w:ascii="Arial" w:hAnsi="Arial" w:cs="Arial"/>
-          <w:sz w:val="24"/>
-          <w:szCs w:val="24"/>
-        </w:rPr>
-        <w:t>CV_Score</w:t>
-      </w:r>
-      <w:proofErr w:type="spellEnd"/>
-      <w:r>
-        <w:rPr>
-          <w:rFonts w:ascii="Arial" w:hAnsi="Arial" w:cs="Arial"/>
-          <w:sz w:val="24"/>
-          <w:szCs w:val="24"/>
-        </w:rPr>
-        <w:t xml:space="preserve"> </w:t>
+        <w:t xml:space="preserve">, showing that the tuning reduced the initial overfitting on the training data set. The CV_Score </w:t>
       </w:r>
       <w:r>
         <w:rPr>
@@ -4602,7 +4174,6 @@
                 <w:szCs w:val="24"/>
               </w:rPr>
             </w:pPr>
-            <w:proofErr w:type="spellStart"/>
             <w:r>
               <w:rPr>
                 <w:rFonts w:ascii="Arial" w:hAnsi="Arial" w:cs="Arial"/>
@@ -4611,7 +4182,6 @@
               </w:rPr>
               <w:t>CV_Score</w:t>
             </w:r>
-            <w:proofErr w:type="spellEnd"/>
           </w:p>
         </w:tc>
         <w:tc>
@@ -4710,25 +4280,7 @@
           <w:sz w:val="24"/>
           <w:szCs w:val="24"/>
         </w:rPr>
-        <w:t xml:space="preserve">Nine features were identified in descending ranking order that contributed the most to the </w:t>
-      </w:r>
-      <w:proofErr w:type="spellStart"/>
-      <w:r>
-        <w:rPr>
-          <w:rFonts w:ascii="Arial" w:hAnsi="Arial" w:cs="Arial"/>
-          <w:sz w:val="24"/>
-          <w:szCs w:val="24"/>
-        </w:rPr>
-        <w:t>xgb</w:t>
-      </w:r>
-      <w:proofErr w:type="spellEnd"/>
-      <w:r>
-        <w:rPr>
-          <w:rFonts w:ascii="Arial" w:hAnsi="Arial" w:cs="Arial"/>
-          <w:sz w:val="24"/>
-          <w:szCs w:val="24"/>
-        </w:rPr>
-        <w:t xml:space="preserve"> model.</w:t>
+        <w:t>Nine features were identified in descending ranking order that contributed the most to the xgb model.</w:t>
       </w:r>
       <w:r>
         <w:rPr>
@@ -4752,25 +4304,7 @@
           <w:sz w:val="24"/>
           <w:szCs w:val="24"/>
         </w:rPr>
-        <w:t xml:space="preserve"> Out of these nine features, </w:t>
-      </w:r>
-      <w:proofErr w:type="spellStart"/>
-      <w:r>
-        <w:rPr>
-          <w:rFonts w:ascii="Arial" w:hAnsi="Arial" w:cs="Arial"/>
-          <w:sz w:val="24"/>
-          <w:szCs w:val="24"/>
-        </w:rPr>
-        <w:t>radiation_exposure</w:t>
-      </w:r>
-      <w:proofErr w:type="spellEnd"/>
-      <w:r>
-        <w:rPr>
-          <w:rFonts w:ascii="Arial" w:hAnsi="Arial" w:cs="Arial"/>
-          <w:sz w:val="24"/>
-          <w:szCs w:val="24"/>
-        </w:rPr>
-        <w:t xml:space="preserve"> had one of the highest missing data percent identified earlier.</w:t>
+        <w:t xml:space="preserve"> Out of these nine features, radiation_exposure had one of the highest missing data percent identified earlier.</w:t>
       </w:r>
       <w:r>
         <w:rPr>
@@ -4883,7 +4417,6 @@
           <w:szCs w:val="24"/>
         </w:rPr>
       </w:pPr>
-      <w:proofErr w:type="spellStart"/>
       <w:r>
         <w:rPr>
           <w:rFonts w:ascii="Arial" w:hAnsi="Arial" w:cs="Arial"/>
@@ -4892,7 +4425,6 @@
         </w:rPr>
         <w:t>Follow_Up</w:t>
       </w:r>
-      <w:proofErr w:type="spellEnd"/>
     </w:p>
     <w:p>
       <w:pPr>
@@ -4908,7 +4440,6 @@
           <w:szCs w:val="24"/>
         </w:rPr>
       </w:pPr>
-      <w:proofErr w:type="spellStart"/>
       <w:r>
         <w:rPr>
           <w:rFonts w:ascii="Arial" w:hAnsi="Arial" w:cs="Arial"/>
@@ -4917,7 +4448,6 @@
         </w:rPr>
         <w:t>Heart_Rate</w:t>
       </w:r>
-      <w:proofErr w:type="spellEnd"/>
     </w:p>
     <w:p>
       <w:pPr>
@@ -4933,7 +4463,6 @@
           <w:szCs w:val="24"/>
         </w:rPr>
       </w:pPr>
-      <w:proofErr w:type="spellStart"/>
       <w:r>
         <w:rPr>
           <w:rFonts w:ascii="Arial" w:hAnsi="Arial" w:cs="Arial"/>
@@ -4942,7 +4471,6 @@
         </w:rPr>
         <w:t>Respiratory_Rate</w:t>
       </w:r>
-      <w:proofErr w:type="spellEnd"/>
     </w:p>
     <w:p>
       <w:pPr>
@@ -4958,7 +4486,6 @@
           <w:szCs w:val="24"/>
         </w:rPr>
       </w:pPr>
-      <w:proofErr w:type="spellStart"/>
       <w:r>
         <w:rPr>
           <w:rFonts w:ascii="Arial" w:hAnsi="Arial" w:cs="Arial"/>
@@ -4967,7 +4494,6 @@
         </w:rPr>
         <w:t>Blood_Cell</w:t>
       </w:r>
-      <w:proofErr w:type="spellEnd"/>
     </w:p>
     <w:p>
       <w:pPr>
@@ -4983,7 +4509,6 @@
           <w:szCs w:val="24"/>
         </w:rPr>
       </w:pPr>
-      <w:proofErr w:type="spellStart"/>
       <w:r>
         <w:rPr>
           <w:rFonts w:ascii="Arial" w:hAnsi="Arial" w:cs="Arial"/>
@@ -4992,7 +4517,6 @@
         </w:rPr>
         <w:t>Paternal_Gene</w:t>
       </w:r>
-      <w:proofErr w:type="spellEnd"/>
     </w:p>
     <w:p>
       <w:pPr>
@@ -5008,7 +4532,6 @@
           <w:szCs w:val="24"/>
         </w:rPr>
       </w:pPr>
-      <w:proofErr w:type="spellStart"/>
       <w:r>
         <w:rPr>
           <w:rFonts w:ascii="Arial" w:hAnsi="Arial" w:cs="Arial"/>
@@ -5017,7 +4540,6 @@
         </w:rPr>
         <w:t>Birth_Place</w:t>
       </w:r>
-      <w:proofErr w:type="spellEnd"/>
     </w:p>
     <w:p>
       <w:pPr>
@@ -5033,7 +4555,6 @@
           <w:szCs w:val="24"/>
         </w:rPr>
       </w:pPr>
-      <w:proofErr w:type="spellStart"/>
       <w:r>
         <w:rPr>
           <w:rFonts w:ascii="Arial" w:hAnsi="Arial" w:cs="Arial"/>
@@ -5042,7 +4563,6 @@
         </w:rPr>
         <w:t>Folic_Acid_Details</w:t>
       </w:r>
-      <w:proofErr w:type="spellEnd"/>
     </w:p>
     <w:p>
       <w:pPr>
@@ -5058,7 +4578,6 @@
           <w:szCs w:val="24"/>
         </w:rPr>
       </w:pPr>
-      <w:proofErr w:type="spellStart"/>
       <w:r>
         <w:rPr>
           <w:rFonts w:ascii="Arial" w:hAnsi="Arial" w:cs="Arial"/>
@@ -5067,7 +4586,6 @@
         </w:rPr>
         <w:t>Radiation_Exposure</w:t>
       </w:r>
-      <w:proofErr w:type="spellEnd"/>
     </w:p>
     <w:p>
       <w:pPr>
@@ -5083,7 +4601,6 @@
           <w:szCs w:val="24"/>
         </w:rPr>
       </w:pPr>
-      <w:proofErr w:type="spellStart"/>
       <w:r>
         <w:rPr>
           <w:rFonts w:ascii="Arial" w:hAnsi="Arial" w:cs="Arial"/>
@@ -5092,7 +4609,6 @@
         </w:rPr>
         <w:t>Maternal_Illness</w:t>
       </w:r>
-      <w:proofErr w:type="spellEnd"/>
       <w:r>
         <w:rPr>
           <w:noProof/>
@@ -5151,16 +4667,7 @@
           <w:sz w:val="24"/>
           <w:szCs w:val="24"/>
         </w:rPr>
-        <w:t xml:space="preserve">Gender, Birth_Asphyxia, Radiation_Exposure, and Substance_Abuse </w:t>
-      </w:r>
-      <w:r>
-        <w:rPr>
-          <w:rFonts w:ascii="Arial" w:hAnsi="Arial" w:cs="Arial"/>
-          <w:noProof/>
-          <w:sz w:val="24"/>
-          <w:szCs w:val="24"/>
-        </w:rPr>
-        <w:t>were identified to have the largest missing values at 54-55% of its total available data. Hosptials may use this information as supporting evideince for the need to place more attention or improve overall data management</w:t>
+        <w:t>Gender, Birth_Asphyxia, Radiation_Exposure, and Substance_Abuse were identified to have the largest missing values at 54-55% of its total available data. Hosptials may use this information as supporting evideince for the need to place more attention or improve overall data management</w:t>
       </w:r>
       <w:r>
         <w:rPr>
@@ -5248,25 +4755,7 @@
           <w:sz w:val="24"/>
           <w:szCs w:val="24"/>
         </w:rPr>
-        <w:t xml:space="preserve">of the </w:t>
-      </w:r>
-      <w:proofErr w:type="spellStart"/>
-      <w:r>
-        <w:rPr>
-          <w:rFonts w:ascii="Arial" w:hAnsi="Arial" w:cs="Arial"/>
-          <w:sz w:val="24"/>
-          <w:szCs w:val="24"/>
-        </w:rPr>
-        <w:t>xgb</w:t>
-      </w:r>
-      <w:proofErr w:type="spellEnd"/>
-      <w:r>
-        <w:rPr>
-          <w:rFonts w:ascii="Arial" w:hAnsi="Arial" w:cs="Arial"/>
-          <w:sz w:val="24"/>
-          <w:szCs w:val="24"/>
-        </w:rPr>
-        <w:t xml:space="preserve"> model with the current data set, converting and tuning the model to perform predictive probability </w:t>
+        <w:t xml:space="preserve">of the xgb model with the current data set, converting and tuning the model to perform predictive probability </w:t>
       </w:r>
       <w:r>
         <w:rPr>
@@ -5491,16 +4980,7 @@
           <w:sz w:val="24"/>
           <w:szCs w:val="24"/>
         </w:rPr>
-        <w:t>circumvent</w:t>
-      </w:r>
-      <w:r>
-        <w:rPr>
-          <w:rFonts w:ascii="Arial" w:hAnsi="Arial" w:cs="Arial"/>
-          <w:noProof/>
-          <w:sz w:val="24"/>
-          <w:szCs w:val="24"/>
-        </w:rPr>
-        <w:t xml:space="preserve"> </w:t>
+        <w:t xml:space="preserve">circumvent </w:t>
       </w:r>
       <w:r>
         <w:rPr>

</xml_diff>